<commit_message>
update report 2 3 6
</commit_message>
<xml_diff>
--- a/Capstone Report/Report1_Project Introduction.docx
+++ b/Capstone Report/Report1_Project Introduction.docx
@@ -2354,6 +2354,7 @@
                 <w:lang w:eastAsia="en-GB"/>
               </w:rPr>
             </w:pPr>
+            <w:proofErr w:type="spellStart"/>
             <w:r>
               <w:rPr>
                 <w:rFonts w:ascii="Calibri" w:eastAsia="Times New Roman" w:hAnsi="Calibri" w:cs="Calibri"/>
@@ -2362,6 +2363,7 @@
               </w:rPr>
               <w:t>KienNT</w:t>
             </w:r>
+            <w:proofErr w:type="spellEnd"/>
           </w:p>
         </w:tc>
         <w:tc>
@@ -2500,6 +2502,7 @@
                 <w:lang w:eastAsia="en-GB"/>
               </w:rPr>
             </w:pPr>
+            <w:proofErr w:type="spellStart"/>
             <w:r>
               <w:rPr>
                 <w:rFonts w:ascii="Calibri" w:eastAsia="Times New Roman" w:hAnsi="Calibri" w:cs="Calibri"/>
@@ -2508,6 +2511,7 @@
               </w:rPr>
               <w:t>TuanTV</w:t>
             </w:r>
+            <w:proofErr w:type="spellEnd"/>
           </w:p>
         </w:tc>
         <w:tc>
@@ -2646,6 +2650,7 @@
                 <w:lang w:eastAsia="en-GB"/>
               </w:rPr>
             </w:pPr>
+            <w:proofErr w:type="spellStart"/>
             <w:r>
               <w:rPr>
                 <w:rFonts w:ascii="Calibri" w:eastAsia="Times New Roman" w:hAnsi="Calibri" w:cs="Calibri"/>
@@ -2654,6 +2659,7 @@
               </w:rPr>
               <w:t>AnhLM</w:t>
             </w:r>
+            <w:proofErr w:type="spellEnd"/>
           </w:p>
         </w:tc>
         <w:tc>
@@ -3368,7 +3374,19 @@
         <w:rPr>
           <w:rFonts w:cstheme="minorHAnsi"/>
         </w:rPr>
-        <w:t xml:space="preserve">Project name: </w:t>
+        <w:t xml:space="preserve">Project </w:t>
+      </w:r>
+      <w:r>
+        <w:rPr>
+          <w:rFonts w:cstheme="minorHAnsi"/>
+        </w:rPr>
+        <w:t>Name</w:t>
+      </w:r>
+      <w:r>
+        <w:rPr>
+          <w:rFonts w:cstheme="minorHAnsi"/>
+        </w:rPr>
+        <w:t xml:space="preserve">: </w:t>
       </w:r>
       <w:r>
         <w:rPr>
@@ -3616,14 +3634,52 @@
                 <w:sz w:val="22"/>
               </w:rPr>
             </w:pPr>
+            <w:proofErr w:type="spellStart"/>
             <w:r>
               <w:rPr>
                 <w:rFonts w:asciiTheme="minorHAnsi" w:hAnsiTheme="minorHAnsi" w:cstheme="minorHAnsi"/>
                 <w:bCs/>
                 <w:sz w:val="22"/>
               </w:rPr>
-              <w:t>Lại Đức Hùng</w:t>
-            </w:r>
+              <w:t>Lại</w:t>
+            </w:r>
+            <w:proofErr w:type="spellEnd"/>
+            <w:r>
+              <w:rPr>
+                <w:rFonts w:asciiTheme="minorHAnsi" w:hAnsiTheme="minorHAnsi" w:cstheme="minorHAnsi"/>
+                <w:bCs/>
+                <w:sz w:val="22"/>
+              </w:rPr>
+              <w:t xml:space="preserve"> </w:t>
+            </w:r>
+            <w:proofErr w:type="spellStart"/>
+            <w:r>
+              <w:rPr>
+                <w:rFonts w:asciiTheme="minorHAnsi" w:hAnsiTheme="minorHAnsi" w:cstheme="minorHAnsi"/>
+                <w:bCs/>
+                <w:sz w:val="22"/>
+              </w:rPr>
+              <w:t>Đức</w:t>
+            </w:r>
+            <w:proofErr w:type="spellEnd"/>
+            <w:r>
+              <w:rPr>
+                <w:rFonts w:asciiTheme="minorHAnsi" w:hAnsiTheme="minorHAnsi" w:cstheme="minorHAnsi"/>
+                <w:bCs/>
+                <w:sz w:val="22"/>
+              </w:rPr>
+              <w:t xml:space="preserve"> </w:t>
+            </w:r>
+            <w:proofErr w:type="spellStart"/>
+            <w:r>
+              <w:rPr>
+                <w:rFonts w:asciiTheme="minorHAnsi" w:hAnsiTheme="minorHAnsi" w:cstheme="minorHAnsi"/>
+                <w:bCs/>
+                <w:sz w:val="22"/>
+              </w:rPr>
+              <w:t>Hùng</w:t>
+            </w:r>
+            <w:proofErr w:type="spellEnd"/>
           </w:p>
         </w:tc>
         <w:tc>
@@ -3714,14 +3770,52 @@
                 <w:sz w:val="22"/>
               </w:rPr>
             </w:pPr>
+            <w:proofErr w:type="spellStart"/>
             <w:r>
               <w:rPr>
                 <w:rFonts w:asciiTheme="minorHAnsi" w:hAnsiTheme="minorHAnsi" w:cstheme="minorHAnsi"/>
                 <w:bCs/>
                 <w:sz w:val="22"/>
               </w:rPr>
-              <w:t>Nguyễn Thế Hoàng</w:t>
-            </w:r>
+              <w:t>Nguyễn</w:t>
+            </w:r>
+            <w:proofErr w:type="spellEnd"/>
+            <w:r>
+              <w:rPr>
+                <w:rFonts w:asciiTheme="minorHAnsi" w:hAnsiTheme="minorHAnsi" w:cstheme="minorHAnsi"/>
+                <w:bCs/>
+                <w:sz w:val="22"/>
+              </w:rPr>
+              <w:t xml:space="preserve"> </w:t>
+            </w:r>
+            <w:proofErr w:type="spellStart"/>
+            <w:r>
+              <w:rPr>
+                <w:rFonts w:asciiTheme="minorHAnsi" w:hAnsiTheme="minorHAnsi" w:cstheme="minorHAnsi"/>
+                <w:bCs/>
+                <w:sz w:val="22"/>
+              </w:rPr>
+              <w:t>Thế</w:t>
+            </w:r>
+            <w:proofErr w:type="spellEnd"/>
+            <w:r>
+              <w:rPr>
+                <w:rFonts w:asciiTheme="minorHAnsi" w:hAnsiTheme="minorHAnsi" w:cstheme="minorHAnsi"/>
+                <w:bCs/>
+                <w:sz w:val="22"/>
+              </w:rPr>
+              <w:t xml:space="preserve"> </w:t>
+            </w:r>
+            <w:proofErr w:type="spellStart"/>
+            <w:r>
+              <w:rPr>
+                <w:rFonts w:asciiTheme="minorHAnsi" w:hAnsiTheme="minorHAnsi" w:cstheme="minorHAnsi"/>
+                <w:bCs/>
+                <w:sz w:val="22"/>
+              </w:rPr>
+              <w:t>Hoàng</w:t>
+            </w:r>
+            <w:proofErr w:type="spellEnd"/>
           </w:p>
         </w:tc>
         <w:tc>
@@ -3965,6 +4059,7 @@
               </w:rPr>
               <w:t xml:space="preserve"> </w:t>
             </w:r>
+            <w:proofErr w:type="spellStart"/>
             <w:r>
               <w:rPr>
                 <w:rFonts w:asciiTheme="minorHAnsi" w:hAnsiTheme="minorHAnsi" w:cstheme="minorHAnsi"/>
@@ -3972,8 +4067,49 @@
                 <w:sz w:val="22"/>
                 <w:szCs w:val="24"/>
               </w:rPr>
-              <w:t>Hồ Xuân Cường</w:t>
-            </w:r>
+              <w:t>Hồ</w:t>
+            </w:r>
+            <w:proofErr w:type="spellEnd"/>
+            <w:r>
+              <w:rPr>
+                <w:rFonts w:asciiTheme="minorHAnsi" w:hAnsiTheme="minorHAnsi" w:cstheme="minorHAnsi"/>
+                <w:bCs/>
+                <w:sz w:val="22"/>
+                <w:szCs w:val="24"/>
+              </w:rPr>
+              <w:t xml:space="preserve"> </w:t>
+            </w:r>
+            <w:proofErr w:type="spellStart"/>
+            <w:r>
+              <w:rPr>
+                <w:rFonts w:asciiTheme="minorHAnsi" w:hAnsiTheme="minorHAnsi" w:cstheme="minorHAnsi"/>
+                <w:bCs/>
+                <w:sz w:val="22"/>
+                <w:szCs w:val="24"/>
+              </w:rPr>
+              <w:t>Xuân</w:t>
+            </w:r>
+            <w:proofErr w:type="spellEnd"/>
+            <w:r>
+              <w:rPr>
+                <w:rFonts w:asciiTheme="minorHAnsi" w:hAnsiTheme="minorHAnsi" w:cstheme="minorHAnsi"/>
+                <w:bCs/>
+                <w:sz w:val="22"/>
+                <w:szCs w:val="24"/>
+              </w:rPr>
+              <w:t xml:space="preserve"> </w:t>
+            </w:r>
+            <w:proofErr w:type="spellStart"/>
+            <w:r>
+              <w:rPr>
+                <w:rFonts w:asciiTheme="minorHAnsi" w:hAnsiTheme="minorHAnsi" w:cstheme="minorHAnsi"/>
+                <w:bCs/>
+                <w:sz w:val="22"/>
+                <w:szCs w:val="24"/>
+              </w:rPr>
+              <w:t>Cường</w:t>
+            </w:r>
+            <w:proofErr w:type="spellEnd"/>
           </w:p>
         </w:tc>
         <w:tc>
@@ -4083,6 +4219,7 @@
               </w:rPr>
               <w:t xml:space="preserve"> </w:t>
             </w:r>
+            <w:proofErr w:type="spellStart"/>
             <w:r>
               <w:rPr>
                 <w:rFonts w:asciiTheme="minorHAnsi" w:hAnsiTheme="minorHAnsi" w:cstheme="minorHAnsi"/>
@@ -4090,8 +4227,49 @@
                 <w:sz w:val="22"/>
                 <w:szCs w:val="24"/>
               </w:rPr>
-              <w:t>Đặng Mạnh Tường</w:t>
-            </w:r>
+              <w:t>Đặng</w:t>
+            </w:r>
+            <w:proofErr w:type="spellEnd"/>
+            <w:r>
+              <w:rPr>
+                <w:rFonts w:asciiTheme="minorHAnsi" w:hAnsiTheme="minorHAnsi" w:cstheme="minorHAnsi"/>
+                <w:bCs/>
+                <w:sz w:val="22"/>
+                <w:szCs w:val="24"/>
+              </w:rPr>
+              <w:t xml:space="preserve"> </w:t>
+            </w:r>
+            <w:proofErr w:type="spellStart"/>
+            <w:r>
+              <w:rPr>
+                <w:rFonts w:asciiTheme="minorHAnsi" w:hAnsiTheme="minorHAnsi" w:cstheme="minorHAnsi"/>
+                <w:bCs/>
+                <w:sz w:val="22"/>
+                <w:szCs w:val="24"/>
+              </w:rPr>
+              <w:t>Mạnh</w:t>
+            </w:r>
+            <w:proofErr w:type="spellEnd"/>
+            <w:r>
+              <w:rPr>
+                <w:rFonts w:asciiTheme="minorHAnsi" w:hAnsiTheme="minorHAnsi" w:cstheme="minorHAnsi"/>
+                <w:bCs/>
+                <w:sz w:val="22"/>
+                <w:szCs w:val="24"/>
+              </w:rPr>
+              <w:t xml:space="preserve"> </w:t>
+            </w:r>
+            <w:proofErr w:type="spellStart"/>
+            <w:r>
+              <w:rPr>
+                <w:rFonts w:asciiTheme="minorHAnsi" w:hAnsiTheme="minorHAnsi" w:cstheme="minorHAnsi"/>
+                <w:bCs/>
+                <w:sz w:val="22"/>
+                <w:szCs w:val="24"/>
+              </w:rPr>
+              <w:t>Tường</w:t>
+            </w:r>
+            <w:proofErr w:type="spellEnd"/>
           </w:p>
         </w:tc>
         <w:tc>
@@ -4217,6 +4395,7 @@
               </w:rPr>
               <w:t xml:space="preserve"> </w:t>
             </w:r>
+            <w:proofErr w:type="spellStart"/>
             <w:r>
               <w:rPr>
                 <w:rFonts w:asciiTheme="minorHAnsi" w:hAnsiTheme="minorHAnsi" w:cstheme="minorHAnsi"/>
@@ -4224,7 +4403,37 @@
                 <w:sz w:val="22"/>
                 <w:szCs w:val="24"/>
               </w:rPr>
-              <w:t xml:space="preserve">Nguyễn Duy Anh </w:t>
+              <w:t>Nguyễn</w:t>
+            </w:r>
+            <w:proofErr w:type="spellEnd"/>
+            <w:r>
+              <w:rPr>
+                <w:rFonts w:asciiTheme="minorHAnsi" w:hAnsiTheme="minorHAnsi" w:cstheme="minorHAnsi"/>
+                <w:bCs/>
+                <w:sz w:val="22"/>
+                <w:szCs w:val="24"/>
+              </w:rPr>
+              <w:t xml:space="preserve"> </w:t>
+            </w:r>
+            <w:proofErr w:type="spellStart"/>
+            <w:r>
+              <w:rPr>
+                <w:rFonts w:asciiTheme="minorHAnsi" w:hAnsiTheme="minorHAnsi" w:cstheme="minorHAnsi"/>
+                <w:bCs/>
+                <w:sz w:val="22"/>
+                <w:szCs w:val="24"/>
+              </w:rPr>
+              <w:t>Duy</w:t>
+            </w:r>
+            <w:proofErr w:type="spellEnd"/>
+            <w:r>
+              <w:rPr>
+                <w:rFonts w:asciiTheme="minorHAnsi" w:hAnsiTheme="minorHAnsi" w:cstheme="minorHAnsi"/>
+                <w:bCs/>
+                <w:sz w:val="22"/>
+                <w:szCs w:val="24"/>
+              </w:rPr>
+              <w:t xml:space="preserve"> Anh </w:t>
             </w:r>
           </w:p>
         </w:tc>
@@ -4351,6 +4560,7 @@
               </w:rPr>
               <w:t xml:space="preserve"> </w:t>
             </w:r>
+            <w:proofErr w:type="spellStart"/>
             <w:r>
               <w:rPr>
                 <w:rFonts w:asciiTheme="minorHAnsi" w:hAnsiTheme="minorHAnsi" w:cstheme="minorHAnsi"/>
@@ -4358,8 +4568,29 @@
                 <w:sz w:val="22"/>
                 <w:szCs w:val="24"/>
               </w:rPr>
-              <w:t>Hồ Quang Bảo</w:t>
-            </w:r>
+              <w:t>Hồ</w:t>
+            </w:r>
+            <w:proofErr w:type="spellEnd"/>
+            <w:r>
+              <w:rPr>
+                <w:rFonts w:asciiTheme="minorHAnsi" w:hAnsiTheme="minorHAnsi" w:cstheme="minorHAnsi"/>
+                <w:bCs/>
+                <w:sz w:val="22"/>
+                <w:szCs w:val="24"/>
+              </w:rPr>
+              <w:t xml:space="preserve"> Quang </w:t>
+            </w:r>
+            <w:proofErr w:type="spellStart"/>
+            <w:r>
+              <w:rPr>
+                <w:rFonts w:asciiTheme="minorHAnsi" w:hAnsiTheme="minorHAnsi" w:cstheme="minorHAnsi"/>
+                <w:bCs/>
+                <w:sz w:val="22"/>
+                <w:szCs w:val="24"/>
+              </w:rPr>
+              <w:t>Bảo</w:t>
+            </w:r>
+            <w:proofErr w:type="spellEnd"/>
           </w:p>
         </w:tc>
         <w:tc>
@@ -4472,7 +4703,13 @@
         <w:jc w:val="both"/>
       </w:pPr>
       <w:r>
-        <w:t>In this document, we introduce an application for studying Vietnamese for foreigners. We build an application which helps people learn Vietnamese easier.</w:t>
+        <w:t xml:space="preserve">In this document, we introduce an application for studying Vietnamese for foreigners. We build an application </w:t>
+      </w:r>
+      <w:r>
+        <w:t>that</w:t>
+      </w:r>
+      <w:r>
+        <w:t xml:space="preserve"> helps people learn Vietnamese easier.</w:t>
       </w:r>
       <w:r>
         <w:t xml:space="preserve"> You can learn vocabulary, communicat</w:t>
@@ -4484,16 +4721,37 @@
         <w:t xml:space="preserve"> through </w:t>
       </w:r>
       <w:r>
+        <w:t xml:space="preserve">the </w:t>
+      </w:r>
+      <w:r>
         <w:t>curriculum</w:t>
       </w:r>
       <w:r>
-        <w:t xml:space="preserve"> by practice speaking, writing, listening and quizzing. You can play some game</w:t>
+        <w:t xml:space="preserve"> by </w:t>
+      </w:r>
+      <w:r>
+        <w:t>practicing</w:t>
+      </w:r>
+      <w:r>
+        <w:t xml:space="preserve"> speaking, writing, listening</w:t>
+      </w:r>
+      <w:r>
+        <w:t>,</w:t>
+      </w:r>
+      <w:r>
+        <w:t xml:space="preserve"> and quizzing. You can play some game</w:t>
       </w:r>
       <w:r>
         <w:t>s</w:t>
       </w:r>
       <w:r>
-        <w:t xml:space="preserve"> to increase your vocabulary. You also can use camera to translate the picture.</w:t>
+        <w:t xml:space="preserve"> to increase your vocabulary. You also can use </w:t>
+      </w:r>
+      <w:r>
+        <w:t xml:space="preserve">a </w:t>
+      </w:r>
+      <w:r>
+        <w:t>camera to translate the picture.</w:t>
       </w:r>
     </w:p>
     <w:p>
@@ -4535,40 +4793,104 @@
         <w:rPr>
           <w:color w:val="000000" w:themeColor="text1"/>
         </w:rPr>
-        <w:t>The application for learn Vietnamese by vocabulary</w:t>
+        <w:t xml:space="preserve">Drops helps </w:t>
       </w:r>
       <w:r>
         <w:rPr>
           <w:color w:val="000000" w:themeColor="text1"/>
         </w:rPr>
-        <w:t xml:space="preserve"> through  picture, audio.</w:t>
-      </w:r>
-    </w:p>
-    <w:p>
-      <w:pPr>
+        <w:t>user</w:t>
+      </w:r>
+      <w:r>
         <w:rPr>
           <w:color w:val="000000" w:themeColor="text1"/>
         </w:rPr>
-      </w:pPr>
+        <w:t xml:space="preserve"> learn</w:t>
+      </w:r>
       <w:r>
         <w:rPr>
           <w:color w:val="000000" w:themeColor="text1"/>
+          <w:lang w:val="vi-VN"/>
+        </w:rPr>
+        <w:t>s</w:t>
+      </w:r>
+      <w:r>
+        <w:rPr>
+          <w:color w:val="000000" w:themeColor="text1"/>
+        </w:rPr>
+        <w:t xml:space="preserve"> new vocabulary through fun, fast-paced games with simple mnemonic images</w:t>
+      </w:r>
+    </w:p>
+    <w:p>
+      <w:pPr>
+        <w:rPr>
+          <w:color w:val="000000" w:themeColor="text1"/>
+        </w:rPr>
+      </w:pPr>
+      <w:r>
+        <w:rPr>
+          <w:color w:val="000000" w:themeColor="text1"/>
         </w:rPr>
         <w:t>Link:</w:t>
       </w:r>
-    </w:p>
-    <w:p>
-      <w:pPr>
+      <w:r>
+        <w:t xml:space="preserve"> </w:t>
+      </w:r>
+      <w:r>
+        <w:rPr>
+          <w:lang w:val="vi-VN"/>
+        </w:rPr>
+        <w:t xml:space="preserve"> </w:t>
+      </w:r>
+      <w:r>
         <w:rPr>
           <w:color w:val="000000" w:themeColor="text1"/>
         </w:rPr>
-      </w:pPr>
-      <w:r>
+        <w:t>https://languagedrops.com</w:t>
+      </w:r>
+    </w:p>
+    <w:p>
+      <w:pPr>
         <w:rPr>
           <w:color w:val="000000" w:themeColor="text1"/>
         </w:rPr>
-        <w:t>System actor: leaner</w:t>
-      </w:r>
+      </w:pPr>
+      <w:r>
+        <w:rPr>
+          <w:color w:val="000000" w:themeColor="text1"/>
+        </w:rPr>
+        <w:t xml:space="preserve">System actor: </w:t>
+      </w:r>
+      <w:r>
+        <w:rPr>
+          <w:color w:val="000000" w:themeColor="text1"/>
+          <w:lang w:val="vi-VN"/>
+        </w:rPr>
+        <w:t>l</w:t>
+      </w:r>
+      <w:proofErr w:type="spellStart"/>
+      <w:r>
+        <w:rPr>
+          <w:color w:val="000000" w:themeColor="text1"/>
+        </w:rPr>
+        <w:t>ea</w:t>
+      </w:r>
+      <w:proofErr w:type="spellEnd"/>
+      <w:r>
+        <w:rPr>
+          <w:color w:val="000000" w:themeColor="text1"/>
+          <w:lang w:val="vi-VN"/>
+        </w:rPr>
+        <w:t>r</w:t>
+      </w:r>
+      <w:proofErr w:type="spellStart"/>
+      <w:r>
+        <w:rPr>
+          <w:color w:val="000000" w:themeColor="text1"/>
+        </w:rPr>
+        <w:t>ner</w:t>
+      </w:r>
+      <w:proofErr w:type="spellEnd"/>
     </w:p>
     <w:p>
       <w:pPr>
@@ -4689,6 +5011,7 @@
         <w:rPr>
           <w:color w:val="000000" w:themeColor="text1"/>
         </w:rPr>
+        <w:lastRenderedPageBreak/>
         <w:t>Friendly user interface</w:t>
       </w:r>
     </w:p>
@@ -4702,7 +5025,6 @@
         <w:rPr>
           <w:color w:val="000000" w:themeColor="text1"/>
         </w:rPr>
-        <w:lastRenderedPageBreak/>
         <w:t>Disadvantage:</w:t>
       </w:r>
     </w:p>
@@ -4739,7 +5061,19 @@
         <w:rPr>
           <w:color w:val="000000" w:themeColor="text1"/>
         </w:rPr>
-        <w:t>Don’t have clear curriculum</w:t>
+        <w:t xml:space="preserve">Don’t have </w:t>
+      </w:r>
+      <w:r>
+        <w:rPr>
+          <w:color w:val="000000" w:themeColor="text1"/>
+        </w:rPr>
+        <w:t xml:space="preserve">a </w:t>
+      </w:r>
+      <w:r>
+        <w:rPr>
+          <w:color w:val="000000" w:themeColor="text1"/>
+        </w:rPr>
+        <w:t>clear curriculum</w:t>
       </w:r>
     </w:p>
     <w:p>
@@ -4770,8 +5104,9 @@
           <w:sz w:val="22"/>
           <w:szCs w:val="22"/>
         </w:rPr>
-        <w:t>Today, many people want to come to Vietnam for many reasons such as traveling, working, living…. It is difficult for foreigners to communicate with Vietnamese people. It takes a lot of time to learn at teaching center</w:t>
-      </w:r>
+        <w:t xml:space="preserve">Today, many people want to come to Vietnam for many reasons such as traveling, working, living…. It is difficult for foreigners to communicate with Vietnamese people. It takes a lot of time to learn at teaching </w:t>
+      </w:r>
+      <w:proofErr w:type="spellStart"/>
       <w:r>
         <w:rPr>
           <w:rFonts w:asciiTheme="minorHAnsi" w:eastAsiaTheme="minorHAnsi" w:hAnsiTheme="minorHAnsi" w:cstheme="minorBidi"/>
@@ -4779,7 +5114,7 @@
           <w:sz w:val="22"/>
           <w:szCs w:val="22"/>
         </w:rPr>
-        <w:t>s</w:t>
+        <w:t>center</w:t>
       </w:r>
       <w:r>
         <w:rPr>
@@ -4788,8 +5123,9 @@
           <w:sz w:val="22"/>
           <w:szCs w:val="22"/>
         </w:rPr>
-        <w:t>. Foreigners also do not know where to learn Vietnamese</w:t>
-      </w:r>
+        <w:t>s</w:t>
+      </w:r>
+      <w:proofErr w:type="spellEnd"/>
       <w:r>
         <w:rPr>
           <w:rFonts w:asciiTheme="minorHAnsi" w:eastAsiaTheme="minorHAnsi" w:hAnsiTheme="minorHAnsi" w:cstheme="minorBidi"/>
@@ -4797,6 +5133,15 @@
           <w:sz w:val="22"/>
           <w:szCs w:val="22"/>
         </w:rPr>
+        <w:t>. Foreigners also do not know where to learn Vietnamese</w:t>
+      </w:r>
+      <w:r>
+        <w:rPr>
+          <w:rFonts w:asciiTheme="minorHAnsi" w:eastAsiaTheme="minorHAnsi" w:hAnsiTheme="minorHAnsi" w:cstheme="minorBidi"/>
+          <w:b w:val="0"/>
+          <w:sz w:val="22"/>
+          <w:szCs w:val="22"/>
+        </w:rPr>
         <w:t>.</w:t>
       </w:r>
     </w:p>
@@ -4841,10 +5186,34 @@
         <w:rPr>
           <w:rFonts w:cstheme="minorHAnsi"/>
         </w:rPr>
-        <w:t xml:space="preserve"> is a mobile app that allow </w:t>
-      </w:r>
-      <w:r>
-        <w:t xml:space="preserve">foreign people learn Vietnamese anytime and anywhere as long as there is internet available. Unlike other app on the market, </w:t>
+        <w:t xml:space="preserve"> is a mobile app that </w:t>
+      </w:r>
+      <w:r>
+        <w:rPr>
+          <w:rFonts w:cstheme="minorHAnsi"/>
+        </w:rPr>
+        <w:t>allows</w:t>
+      </w:r>
+      <w:r>
+        <w:rPr>
+          <w:rFonts w:cstheme="minorHAnsi"/>
+        </w:rPr>
+        <w:t xml:space="preserve"> </w:t>
+      </w:r>
+      <w:r>
+        <w:t xml:space="preserve">foreign people </w:t>
+      </w:r>
+      <w:r>
+        <w:t xml:space="preserve">to </w:t>
+      </w:r>
+      <w:r>
+        <w:t xml:space="preserve">learn Vietnamese anytime and anywhere as long as there is internet available. Unlike other </w:t>
+      </w:r>
+      <w:r>
+        <w:t>apps</w:t>
+      </w:r>
+      <w:r>
+        <w:t xml:space="preserve"> on the market, </w:t>
       </w:r>
       <w:r>
         <w:t>our products focus on the most effective and enjoyable way to learn Vietnamese</w:t>
@@ -4881,43 +5250,85 @@
           <w:iCs/>
           <w:color w:val="000000" w:themeColor="text1"/>
         </w:rPr>
-        <w:t xml:space="preserve">This is a Vietnamese learning application for foreigners. In this application help learn study through the standard </w:t>
+        <w:t xml:space="preserve">This is a Vietnamese learning application for foreigners. In this application help learn </w:t>
       </w:r>
       <w:r>
         <w:rPr>
           <w:iCs/>
           <w:color w:val="000000" w:themeColor="text1"/>
         </w:rPr>
-        <w:t>curriculum</w:t>
+        <w:t xml:space="preserve">to </w:t>
       </w:r>
       <w:r>
         <w:rPr>
           <w:iCs/>
           <w:color w:val="000000" w:themeColor="text1"/>
         </w:rPr>
-        <w:t xml:space="preserve">, it also </w:t>
+        <w:t xml:space="preserve">study through the standard </w:t>
       </w:r>
       <w:r>
         <w:rPr>
           <w:iCs/>
           <w:color w:val="000000" w:themeColor="text1"/>
         </w:rPr>
-        <w:t>has practice listening, writing, speaking feature. After each lesson it also has quiz to test learn knowledge about Vietnamese.</w:t>
-      </w:r>
-    </w:p>
-    <w:p>
-      <w:pPr>
-        <w:jc w:val="both"/>
+        <w:t>curriculum</w:t>
+      </w:r>
+      <w:r>
         <w:rPr>
           <w:iCs/>
           <w:color w:val="000000" w:themeColor="text1"/>
         </w:rPr>
-      </w:pPr>
+        <w:t xml:space="preserve">, it also </w:t>
+      </w:r>
       <w:r>
         <w:rPr>
           <w:iCs/>
           <w:color w:val="000000" w:themeColor="text1"/>
         </w:rPr>
+        <w:t>has practice listening, writing, speaking feature. After each lesson</w:t>
+      </w:r>
+      <w:r>
+        <w:rPr>
+          <w:iCs/>
+          <w:color w:val="000000" w:themeColor="text1"/>
+        </w:rPr>
+        <w:t>,</w:t>
+      </w:r>
+      <w:r>
+        <w:rPr>
+          <w:iCs/>
+          <w:color w:val="000000" w:themeColor="text1"/>
+        </w:rPr>
+        <w:t xml:space="preserve"> it also has </w:t>
+      </w:r>
+      <w:r>
+        <w:rPr>
+          <w:iCs/>
+          <w:color w:val="000000" w:themeColor="text1"/>
+        </w:rPr>
+        <w:t xml:space="preserve">a </w:t>
+      </w:r>
+      <w:r>
+        <w:rPr>
+          <w:iCs/>
+          <w:color w:val="000000" w:themeColor="text1"/>
+        </w:rPr>
+        <w:t>quiz to test learn knowledge about Vietnamese.</w:t>
+      </w:r>
+    </w:p>
+    <w:p>
+      <w:pPr>
+        <w:jc w:val="both"/>
+        <w:rPr>
+          <w:iCs/>
+          <w:color w:val="000000" w:themeColor="text1"/>
+        </w:rPr>
+      </w:pPr>
+      <w:r>
+        <w:rPr>
+          <w:iCs/>
+          <w:color w:val="000000" w:themeColor="text1"/>
+        </w:rPr>
         <w:t>This application does not support multi-language, it just supports Vietnamese and English</w:t>
       </w:r>
     </w:p>
@@ -5178,7 +5589,15 @@
           <w:sz w:val="22"/>
           <w:szCs w:val="22"/>
         </w:rPr>
-        <w:t>Select Level</w:t>
+        <w:t>Pick</w:t>
+      </w:r>
+      <w:r>
+        <w:rPr>
+          <w:rFonts w:asciiTheme="minorHAnsi" w:hAnsiTheme="minorHAnsi" w:cstheme="minorHAnsi"/>
+          <w:sz w:val="22"/>
+          <w:szCs w:val="22"/>
+        </w:rPr>
+        <w:t xml:space="preserve"> Level</w:t>
       </w:r>
     </w:p>
     <w:p>
@@ -5308,7 +5727,23 @@
           <w:sz w:val="22"/>
           <w:szCs w:val="22"/>
         </w:rPr>
-        <w:t>FE-10:  Take quiz</w:t>
+        <w:t xml:space="preserve">FE-10:  Take </w:t>
+      </w:r>
+      <w:r>
+        <w:rPr>
+          <w:rFonts w:asciiTheme="minorHAnsi" w:hAnsiTheme="minorHAnsi" w:cstheme="minorHAnsi"/>
+          <w:sz w:val="22"/>
+          <w:szCs w:val="22"/>
+        </w:rPr>
+        <w:t xml:space="preserve">the </w:t>
+      </w:r>
+      <w:r>
+        <w:rPr>
+          <w:rFonts w:asciiTheme="minorHAnsi" w:hAnsiTheme="minorHAnsi" w:cstheme="minorHAnsi"/>
+          <w:sz w:val="22"/>
+          <w:szCs w:val="22"/>
+        </w:rPr>
+        <w:t>quiz</w:t>
       </w:r>
     </w:p>
     <w:p>
@@ -5326,7 +5761,23 @@
           <w:sz w:val="22"/>
           <w:szCs w:val="22"/>
         </w:rPr>
-        <w:t>FE-11:  Create new lesson</w:t>
+        <w:t xml:space="preserve">FE-11:  Create </w:t>
+      </w:r>
+      <w:r>
+        <w:rPr>
+          <w:rFonts w:asciiTheme="minorHAnsi" w:hAnsiTheme="minorHAnsi" w:cstheme="minorHAnsi"/>
+          <w:sz w:val="22"/>
+          <w:szCs w:val="22"/>
+        </w:rPr>
+        <w:t xml:space="preserve">a </w:t>
+      </w:r>
+      <w:r>
+        <w:rPr>
+          <w:rFonts w:asciiTheme="minorHAnsi" w:hAnsiTheme="minorHAnsi" w:cstheme="minorHAnsi"/>
+          <w:sz w:val="22"/>
+          <w:szCs w:val="22"/>
+        </w:rPr>
+        <w:t>new lesson</w:t>
       </w:r>
     </w:p>
     <w:p>
@@ -5362,7 +5813,23 @@
           <w:sz w:val="22"/>
           <w:szCs w:val="22"/>
         </w:rPr>
-        <w:t>FE- 13:  Create conversation</w:t>
+        <w:t xml:space="preserve">FE- 13:  Create </w:t>
+      </w:r>
+      <w:r>
+        <w:rPr>
+          <w:rFonts w:asciiTheme="minorHAnsi" w:hAnsiTheme="minorHAnsi" w:cstheme="minorHAnsi"/>
+          <w:sz w:val="22"/>
+          <w:szCs w:val="22"/>
+        </w:rPr>
+        <w:t xml:space="preserve">a </w:t>
+      </w:r>
+      <w:r>
+        <w:rPr>
+          <w:rFonts w:asciiTheme="minorHAnsi" w:hAnsiTheme="minorHAnsi" w:cstheme="minorHAnsi"/>
+          <w:sz w:val="22"/>
+          <w:szCs w:val="22"/>
+        </w:rPr>
+        <w:t>conversation</w:t>
       </w:r>
     </w:p>
     <w:p>
@@ -5373,6 +5840,7 @@
           <w:color w:val="000000"/>
           <w:sz w:val="22"/>
           <w:szCs w:val="22"/>
+          <w:lang w:val="vi-VN"/>
         </w:rPr>
       </w:pPr>
       <w:r>
@@ -5390,19 +5858,18 @@
           <w:sz w:val="22"/>
           <w:szCs w:val="22"/>
         </w:rPr>
-        <w:t>Create by available form</w:t>
-      </w:r>
-    </w:p>
-    <w:p>
-      <w:pPr>
-        <w:pStyle w:val="List"/>
+        <w:t>Create</w:t>
+      </w:r>
+      <w:r>
         <w:rPr>
           <w:rFonts w:ascii="Calibri" w:hAnsi="Calibri" w:cs="Calibri"/>
           <w:color w:val="000000"/>
           <w:sz w:val="22"/>
           <w:szCs w:val="22"/>
-        </w:rPr>
-      </w:pPr>
+          <w:lang w:val="vi-VN"/>
+        </w:rPr>
+        <w:t xml:space="preserve"> lesson</w:t>
+      </w:r>
       <w:r>
         <w:rPr>
           <w:rFonts w:ascii="Calibri" w:hAnsi="Calibri" w:cs="Calibri"/>
@@ -5410,37 +5877,27 @@
           <w:sz w:val="22"/>
           <w:szCs w:val="22"/>
         </w:rPr>
-        <w:t>FE-15:  Update Lesson</w:t>
-      </w:r>
-    </w:p>
-    <w:p>
-      <w:pPr>
-        <w:pStyle w:val="List"/>
+        <w:t xml:space="preserve"> by available </w:t>
+      </w:r>
+      <w:r>
         <w:rPr>
           <w:rFonts w:ascii="Calibri" w:hAnsi="Calibri" w:cs="Calibri"/>
           <w:color w:val="000000"/>
           <w:sz w:val="22"/>
           <w:szCs w:val="22"/>
         </w:rPr>
-      </w:pPr>
-      <w:r>
+        <w:t>template</w:t>
+      </w:r>
+    </w:p>
+    <w:p>
+      <w:pPr>
+        <w:pStyle w:val="List"/>
         <w:rPr>
           <w:rFonts w:ascii="Calibri" w:hAnsi="Calibri" w:cs="Calibri"/>
           <w:color w:val="000000"/>
           <w:sz w:val="22"/>
           <w:szCs w:val="22"/>
         </w:rPr>
-        <w:t xml:space="preserve">FE-16:  Update Vocabulary </w:t>
-      </w:r>
-    </w:p>
-    <w:p>
-      <w:pPr>
-        <w:pStyle w:val="List"/>
-        <w:rPr>
-          <w:rFonts w:asciiTheme="minorHAnsi" w:hAnsiTheme="minorHAnsi" w:cstheme="minorHAnsi"/>
-          <w:sz w:val="22"/>
-          <w:szCs w:val="22"/>
-        </w:rPr>
       </w:pPr>
       <w:r>
         <w:rPr>
@@ -5449,6 +5906,46 @@
           <w:sz w:val="22"/>
           <w:szCs w:val="22"/>
         </w:rPr>
+        <w:t>FE-15:  Update Lesson</w:t>
+      </w:r>
+    </w:p>
+    <w:p>
+      <w:pPr>
+        <w:pStyle w:val="List"/>
+        <w:rPr>
+          <w:rFonts w:ascii="Calibri" w:hAnsi="Calibri" w:cs="Calibri"/>
+          <w:color w:val="000000"/>
+          <w:sz w:val="22"/>
+          <w:szCs w:val="22"/>
+        </w:rPr>
+      </w:pPr>
+      <w:r>
+        <w:rPr>
+          <w:rFonts w:ascii="Calibri" w:hAnsi="Calibri" w:cs="Calibri"/>
+          <w:color w:val="000000"/>
+          <w:sz w:val="22"/>
+          <w:szCs w:val="22"/>
+        </w:rPr>
+        <w:t xml:space="preserve">FE-16:  Update Vocabulary </w:t>
+      </w:r>
+    </w:p>
+    <w:p>
+      <w:pPr>
+        <w:pStyle w:val="List"/>
+        <w:rPr>
+          <w:rFonts w:ascii="Calibri" w:hAnsi="Calibri" w:cs="Calibri"/>
+          <w:color w:val="000000"/>
+          <w:sz w:val="22"/>
+          <w:szCs w:val="22"/>
+        </w:rPr>
+      </w:pPr>
+      <w:r>
+        <w:rPr>
+          <w:rFonts w:ascii="Calibri" w:hAnsi="Calibri" w:cs="Calibri"/>
+          <w:color w:val="000000"/>
+          <w:sz w:val="22"/>
+          <w:szCs w:val="22"/>
+        </w:rPr>
         <w:t>FE-17:  Update Conversation</w:t>
       </w:r>
     </w:p>
@@ -5459,6 +5956,7 @@
           <w:rFonts w:asciiTheme="minorHAnsi" w:hAnsiTheme="minorHAnsi" w:cstheme="minorHAnsi"/>
           <w:sz w:val="22"/>
           <w:szCs w:val="22"/>
+          <w:lang w:val="vi-VN"/>
         </w:rPr>
       </w:pPr>
       <w:r>
@@ -5466,32 +5964,186 @@
           <w:rFonts w:asciiTheme="minorHAnsi" w:hAnsiTheme="minorHAnsi" w:cstheme="minorHAnsi"/>
           <w:sz w:val="22"/>
           <w:szCs w:val="22"/>
+          <w:lang w:val="vi-VN"/>
+        </w:rPr>
+        <w:t>FE-18: Create Post</w:t>
+      </w:r>
+    </w:p>
+    <w:p>
+      <w:pPr>
+        <w:pStyle w:val="List"/>
+        <w:rPr>
+          <w:rFonts w:asciiTheme="minorHAnsi" w:hAnsiTheme="minorHAnsi" w:cstheme="minorHAnsi"/>
+          <w:sz w:val="22"/>
+          <w:szCs w:val="22"/>
+          <w:lang w:val="vi-VN"/>
+        </w:rPr>
+      </w:pPr>
+      <w:r>
+        <w:rPr>
+          <w:rFonts w:asciiTheme="minorHAnsi" w:hAnsiTheme="minorHAnsi" w:cstheme="minorHAnsi"/>
+          <w:sz w:val="22"/>
+          <w:szCs w:val="22"/>
+          <w:lang w:val="vi-VN"/>
+        </w:rPr>
+        <w:t>FE-19: Edit Post</w:t>
+      </w:r>
+    </w:p>
+    <w:p>
+      <w:pPr>
+        <w:pStyle w:val="List"/>
+        <w:rPr>
+          <w:rFonts w:asciiTheme="minorHAnsi" w:hAnsiTheme="minorHAnsi" w:cstheme="minorHAnsi"/>
+          <w:sz w:val="22"/>
+          <w:szCs w:val="22"/>
+          <w:lang w:val="vi-VN"/>
+        </w:rPr>
+      </w:pPr>
+      <w:r>
+        <w:rPr>
+          <w:rFonts w:asciiTheme="minorHAnsi" w:hAnsiTheme="minorHAnsi" w:cstheme="minorHAnsi"/>
+          <w:sz w:val="22"/>
+          <w:szCs w:val="22"/>
+          <w:lang w:val="vi-VN"/>
+        </w:rPr>
+        <w:t>FE-20: Get Post</w:t>
+      </w:r>
+    </w:p>
+    <w:p>
+      <w:pPr>
+        <w:pStyle w:val="List"/>
+        <w:rPr>
+          <w:rFonts w:asciiTheme="minorHAnsi" w:hAnsiTheme="minorHAnsi" w:cstheme="minorHAnsi"/>
+          <w:sz w:val="22"/>
+          <w:szCs w:val="22"/>
+          <w:lang w:val="vi-VN"/>
+        </w:rPr>
+      </w:pPr>
+      <w:r>
+        <w:rPr>
+          <w:rFonts w:asciiTheme="minorHAnsi" w:hAnsiTheme="minorHAnsi" w:cstheme="minorHAnsi"/>
+          <w:sz w:val="22"/>
+          <w:szCs w:val="22"/>
+          <w:lang w:val="vi-VN"/>
+        </w:rPr>
+        <w:lastRenderedPageBreak/>
+        <w:t>FE-21: Search Post</w:t>
+      </w:r>
+    </w:p>
+    <w:p>
+      <w:pPr>
+        <w:pStyle w:val="List"/>
+        <w:rPr>
+          <w:rFonts w:asciiTheme="minorHAnsi" w:hAnsiTheme="minorHAnsi" w:cstheme="minorHAnsi"/>
+          <w:sz w:val="22"/>
+          <w:szCs w:val="22"/>
+          <w:lang w:val="vi-VN"/>
+        </w:rPr>
+      </w:pPr>
+      <w:r>
+        <w:rPr>
+          <w:rFonts w:asciiTheme="minorHAnsi" w:hAnsiTheme="minorHAnsi" w:cstheme="minorHAnsi"/>
+          <w:sz w:val="22"/>
+          <w:szCs w:val="22"/>
+          <w:lang w:val="vi-VN"/>
+        </w:rPr>
+        <w:t>FE-22: Comment</w:t>
+      </w:r>
+    </w:p>
+    <w:p>
+      <w:pPr>
+        <w:pStyle w:val="List"/>
+        <w:rPr>
+          <w:rFonts w:asciiTheme="minorHAnsi" w:hAnsiTheme="minorHAnsi" w:cstheme="minorHAnsi"/>
+          <w:sz w:val="22"/>
+          <w:szCs w:val="22"/>
+          <w:lang w:val="vi-VN"/>
+        </w:rPr>
+      </w:pPr>
+      <w:r>
+        <w:rPr>
+          <w:rFonts w:asciiTheme="minorHAnsi" w:hAnsiTheme="minorHAnsi" w:cstheme="minorHAnsi"/>
+          <w:sz w:val="22"/>
+          <w:szCs w:val="22"/>
+          <w:lang w:val="vi-VN"/>
+        </w:rPr>
+        <w:t>FE-23: Remove own comment</w:t>
+      </w:r>
+    </w:p>
+    <w:p>
+      <w:pPr>
+        <w:pStyle w:val="List"/>
+        <w:rPr>
+          <w:rFonts w:asciiTheme="minorHAnsi" w:hAnsiTheme="minorHAnsi" w:cstheme="minorHAnsi"/>
+          <w:sz w:val="22"/>
+          <w:szCs w:val="22"/>
+          <w:lang w:val="vi-VN"/>
+        </w:rPr>
+      </w:pPr>
+    </w:p>
+    <w:p>
+      <w:pPr>
+        <w:pStyle w:val="List"/>
+        <w:rPr>
+          <w:rFonts w:asciiTheme="minorHAnsi" w:hAnsiTheme="minorHAnsi" w:cstheme="minorHAnsi"/>
+          <w:sz w:val="22"/>
+          <w:szCs w:val="22"/>
+        </w:rPr>
+      </w:pPr>
+      <w:r>
+        <w:rPr>
+          <w:rFonts w:asciiTheme="minorHAnsi" w:hAnsiTheme="minorHAnsi" w:cstheme="minorHAnsi"/>
+          <w:sz w:val="22"/>
+          <w:szCs w:val="22"/>
         </w:rPr>
         <w:t xml:space="preserve"> </w:t>
       </w:r>
     </w:p>
     <w:p>
       <w:pPr>
-        <w:pStyle w:val="Fig-Graphic"/>
-        <w:ind w:left="0"/>
-        <w:rPr>
-          <w:rStyle w:val="FigNum"/>
-        </w:rPr>
-      </w:pPr>
-      <w:r>
-        <w:rPr>
-          <w:rFonts w:ascii="Calibri" w:hAnsi="Calibri" w:cs="Calibri"/>
+        <w:keepNext/>
+        <w:spacing w:after="0" w:line="240" w:lineRule="auto"/>
+      </w:pPr>
+      <w:r>
+        <w:rPr>
+          <w:rFonts w:ascii="Calibri" w:eastAsia="Times New Roman" w:hAnsi="Calibri" w:cs="Calibri"/>
+          <w:color w:val="000000"/>
+          <w:bdr w:val="none" w:sz="0" w:space="0" w:color="auto" w:frame="1"/>
+          <w:lang/>
+        </w:rPr>
+        <w:fldChar w:fldCharType="begin"/>
+      </w:r>
+      <w:r>
+        <w:rPr>
+          <w:rFonts w:ascii="Calibri" w:eastAsia="Times New Roman" w:hAnsi="Calibri" w:cs="Calibri"/>
+          <w:color w:val="000000"/>
+          <w:bdr w:val="none" w:sz="0" w:space="0" w:color="auto" w:frame="1"/>
+          <w:lang/>
+        </w:rPr>
+        <w:instrText xml:space="preserve"> INCLUDEPICTURE "https://lh3.googleusercontent.com/fRa5rmHZNYqIX98_6GoQqBvvq-ZjRRarHUuSoZAsFR7HsJF73syIOZuKpgze92AYRKUGbGTK4PhI-fpFkdGDulNjwS8iIg76OX9559bmrY635h8Y2SJyDnhzBjed3a61bubp_aiK" \* MERGEFORMATINET </w:instrText>
+      </w:r>
+      <w:r>
+        <w:rPr>
+          <w:rFonts w:ascii="Calibri" w:eastAsia="Times New Roman" w:hAnsi="Calibri" w:cs="Calibri"/>
+          <w:color w:val="000000"/>
+          <w:bdr w:val="none" w:sz="0" w:space="0" w:color="auto" w:frame="1"/>
+          <w:lang/>
+        </w:rPr>
+        <w:fldChar w:fldCharType="separate"/>
+      </w:r>
+      <w:r>
+        <w:rPr>
+          <w:rFonts w:ascii="Calibri" w:eastAsia="Times New Roman" w:hAnsi="Calibri" w:cs="Calibri"/>
           <w:noProof/>
-          <w:sz w:val="22"/>
-          <w:szCs w:val="22"/>
+          <w:color w:val="000000"/>
           <w:bdr w:val="none" w:sz="0" w:space="0" w:color="auto" w:frame="1"/>
-        </w:rPr>
-        <w:lastRenderedPageBreak/>
+          <w:lang/>
+        </w:rPr>
         <w:drawing>
-          <wp:inline distT="0" distB="0" distL="0" distR="0" wp14:anchorId="28519DAE" wp14:editId="704E4129">
-            <wp:extent cx="5746750" cy="3461385"/>
-            <wp:effectExtent l="0" t="0" r="6350" b="5715"/>
-            <wp:docPr id="1" name="Picture 1"/>
+          <wp:inline distT="0" distB="0" distL="0" distR="0" wp14:anchorId="668FCA92" wp14:editId="6C287318">
+            <wp:extent cx="5746750" cy="3881755"/>
+            <wp:effectExtent l="0" t="0" r="6350" b="4445"/>
+            <wp:docPr id="3" name="Picture 3"/>
             <wp:cNvGraphicFramePr>
               <a:graphicFrameLocks xmlns:a="http://schemas.openxmlformats.org/drawingml/2006/main" noChangeAspect="1"/>
             </wp:cNvGraphicFramePr>
@@ -5499,7 +6151,7 @@
               <a:graphicData uri="http://schemas.openxmlformats.org/drawingml/2006/picture">
                 <pic:pic xmlns:pic="http://schemas.openxmlformats.org/drawingml/2006/picture">
                   <pic:nvPicPr>
-                    <pic:cNvPr id="0" name="Picture 1"/>
+                    <pic:cNvPr id="0" name="Picture 6"/>
                     <pic:cNvPicPr>
                       <a:picLocks noChangeAspect="1" noChangeArrowheads="1"/>
                     </pic:cNvPicPr>
@@ -5520,7 +6172,7 @@
                   <pic:spPr bwMode="auto">
                     <a:xfrm>
                       <a:off x="0" y="0"/>
-                      <a:ext cx="5746750" cy="3461385"/>
+                      <a:ext cx="5746750" cy="3881755"/>
                     </a:xfrm>
                     <a:prstGeom prst="rect">
                       <a:avLst/>
@@ -5536,6 +6188,76 @@
           </wp:inline>
         </w:drawing>
       </w:r>
+      <w:r>
+        <w:rPr>
+          <w:rFonts w:ascii="Calibri" w:eastAsia="Times New Roman" w:hAnsi="Calibri" w:cs="Calibri"/>
+          <w:color w:val="000000"/>
+          <w:bdr w:val="none" w:sz="0" w:space="0" w:color="auto" w:frame="1"/>
+          <w:lang/>
+        </w:rPr>
+        <w:fldChar w:fldCharType="end"/>
+      </w:r>
+    </w:p>
+    <w:p>
+      <w:pPr>
+        <w:pStyle w:val="Caption"/>
+        <w:ind w:left="3600"/>
+      </w:pPr>
+      <w:r>
+        <w:t xml:space="preserve">Figure </w:t>
+      </w:r>
+      <w:r>
+        <w:fldChar w:fldCharType="begin"/>
+      </w:r>
+      <w:r>
+        <w:instrText xml:space="preserve"> SEQ Figure \* ARABIC </w:instrText>
+      </w:r>
+      <w:r>
+        <w:fldChar w:fldCharType="separate"/>
+      </w:r>
+      <w:r>
+        <w:rPr>
+          <w:noProof/>
+        </w:rPr>
+        <w:t>1</w:t>
+      </w:r>
+      <w:r>
+        <w:fldChar w:fldCharType="end"/>
+      </w:r>
+      <w:r>
+        <w:rPr>
+          <w:lang w:val="vi-VN"/>
+        </w:rPr>
+        <w:t>-Use case diagram</w:t>
+      </w:r>
+    </w:p>
+    <w:p>
+      <w:pPr>
+        <w:pStyle w:val="Fig-Graphic"/>
+        <w:ind w:left="0"/>
+        <w:rPr>
+          <w:rStyle w:val="FigNum"/>
+          <w:lang w:val="vi-VN"/>
+        </w:rPr>
+      </w:pPr>
+      <w:r>
+        <w:rPr>
+          <w:rStyle w:val="FigNum"/>
+        </w:rPr>
+        <w:tab/>
+      </w:r>
+      <w:r>
+        <w:rPr>
+          <w:rStyle w:val="FigNum"/>
+        </w:rPr>
+        <w:tab/>
+      </w:r>
+      <w:r>
+        <w:rPr>
+          <w:rStyle w:val="FigNum"/>
+        </w:rPr>
+        <w:tab/>
+      </w:r>
     </w:p>
     <w:p>
       <w:pPr>
@@ -5553,10 +6275,28 @@
       <w:bookmarkEnd w:id="17"/>
     </w:p>
     <w:p>
-      <w:r>
-        <w:t>LI-01:  Application only support Vietnamese and English.</w:t>
-      </w:r>
-    </w:p>
+      <w:pPr>
+        <w:pStyle w:val="NoSpacing"/>
+      </w:pPr>
+      <w:r>
+        <w:t xml:space="preserve">LI-01:  </w:t>
+      </w:r>
+      <w:r>
+        <w:t>Application-only</w:t>
+      </w:r>
+      <w:r>
+        <w:t xml:space="preserve"> support Vietnamese and English.</w:t>
+      </w:r>
+    </w:p>
+    <w:p>
+      <w:pPr>
+        <w:pStyle w:val="NoSpacing"/>
+      </w:pPr>
+      <w:r>
+        <w:t xml:space="preserve">LI-02:  Must always have internet connection to use the application. </w:t>
+      </w:r>
+    </w:p>
+    <w:p/>
     <w:sectPr>
       <w:pgSz w:w="11906" w:h="16838"/>
       <w:pgMar w:top="1440" w:right="1416" w:bottom="1440" w:left="1440" w:header="708" w:footer="708" w:gutter="0"/>
@@ -6661,6 +7401,38 @@
       <w:lang w:val="en-US" w:eastAsia="ja-JP"/>
     </w:rPr>
   </w:style>
+  <w:style w:type="paragraph" w:styleId="Caption">
+    <w:name w:val="caption"/>
+    <w:basedOn w:val="Normal"/>
+    <w:next w:val="Normal"/>
+    <w:uiPriority w:val="35"/>
+    <w:unhideWhenUsed/>
+    <w:qFormat/>
+    <w:rsid w:val="006E5A9A"/>
+    <w:pPr>
+      <w:spacing w:after="200" w:line="240" w:lineRule="auto"/>
+    </w:pPr>
+    <w:rPr>
+      <w:i/>
+      <w:iCs/>
+      <w:color w:val="1F497D" w:themeColor="text2"/>
+      <w:sz w:val="18"/>
+      <w:szCs w:val="18"/>
+    </w:rPr>
+  </w:style>
+  <w:style w:type="paragraph" w:styleId="NoSpacing">
+    <w:name w:val="No Spacing"/>
+    <w:uiPriority w:val="1"/>
+    <w:qFormat/>
+    <w:rsid w:val="00CD1404"/>
+    <w:pPr>
+      <w:spacing w:after="0" w:line="240" w:lineRule="auto"/>
+    </w:pPr>
+    <w:rPr>
+      <w:rFonts w:eastAsiaTheme="minorHAnsi"/>
+      <w:lang w:val="en-GB" w:eastAsia="en-US"/>
+    </w:rPr>
+  </w:style>
 </w:styles>
 </file>
 
@@ -6947,4 +7719,24 @@
   <a:objectDefaults/>
   <a:extraClrSchemeLst/>
 </a:theme>
+</file>
+
+<file path=word/webextensions/taskpanes.xml><?xml version="1.0" encoding="utf-8"?>
+<wetp:taskpanes xmlns:wetp="http://schemas.microsoft.com/office/webextensions/taskpanes/2010/11">
+  <wetp:taskpane dockstate="right" visibility="0" width="350" row="0">
+    <wetp:webextensionref xmlns:r="http://schemas.openxmlformats.org/officeDocument/2006/relationships" r:id="rId1"/>
+  </wetp:taskpane>
+</wetp:taskpanes>
+</file>
+
+<file path=word/webextensions/webextension1.xml><?xml version="1.0" encoding="utf-8"?>
+<we:webextension xmlns:we="http://schemas.microsoft.com/office/webextensions/webextension/2010/11" id="{705B161A-206A-6D43-8AE1-F2563BB4AAC9}">
+  <we:reference id="wa200001011" version="1.1.0.0" store="en-001" storeType="OMEX"/>
+  <we:alternateReferences>
+    <we:reference id="wa200001011" version="1.1.0.0" store="en-001" storeType="OMEX"/>
+  </we:alternateReferences>
+  <we:properties/>
+  <we:bindings/>
+  <we:snapshot xmlns:r="http://schemas.openxmlformats.org/officeDocument/2006/relationships"/>
+</we:webextension>
 </file>
</xml_diff>